<commit_message>
Rammeverk for ferdig rapport
</commit_message>
<xml_diff>
--- a/is210_prosjektrapport_final.docx
+++ b/is210_prosjektrapport_final.docx
@@ -6,7 +6,11 @@
       <w:sdtPr>
         <w:rPr>
           <w:rFonts w:asciiTheme="majorHAnsi" w:eastAsiaTheme="majorEastAsia" w:hAnsiTheme="majorHAnsi" w:cstheme="majorBidi"/>
+          <w:b/>
+          <w:bCs/>
           <w:caps/>
+          <w:kern w:val="32"/>
+          <w:sz w:val="32"/>
         </w:rPr>
         <w:id w:val="3839594"/>
         <w:docPartObj>
@@ -17,11 +21,7 @@
       <w:sdtEndPr>
         <w:rPr>
           <w:rFonts w:cs="Times New Roman"/>
-          <w:b/>
-          <w:bCs/>
           <w:caps w:val="0"/>
-          <w:kern w:val="32"/>
-          <w:sz w:val="32"/>
         </w:rPr>
       </w:sdtEndPr>
       <w:sdtContent>
@@ -39,45 +39,21 @@
               <w:trHeight w:val="2880"/>
               <w:jc w:val="center"/>
             </w:trPr>
-            <w:sdt>
-              <w:sdtPr>
-                <w:rPr>
-                  <w:rFonts w:asciiTheme="majorHAnsi" w:eastAsiaTheme="majorEastAsia" w:hAnsiTheme="majorHAnsi" w:cstheme="majorBidi"/>
-                  <w:caps/>
-                </w:rPr>
-                <w:alias w:val="Company"/>
-                <w:id w:val="15524243"/>
-                <w:placeholder>
-                  <w:docPart w:val="437EFBCDF9014611B707569571818B7E"/>
-                </w:placeholder>
-                <w:dataBinding w:prefixMappings="xmlns:ns0='http://schemas.openxmlformats.org/officeDocument/2006/extended-properties'" w:xpath="/ns0:Properties[1]/ns0:Company[1]" w:storeItemID="{6668398D-A668-4E3E-A5EB-62B293D839F1}"/>
-                <w:text/>
-              </w:sdtPr>
-              <w:sdtContent>
-                <w:tc>
-                  <w:tcPr>
-                    <w:tcW w:w="5000" w:type="pct"/>
-                  </w:tcPr>
-                  <w:p>
-                    <w:pPr>
-                      <w:pStyle w:val="NoSpacing"/>
-                      <w:jc w:val="center"/>
-                      <w:rPr>
-                        <w:rFonts w:asciiTheme="majorHAnsi" w:eastAsiaTheme="majorEastAsia" w:hAnsiTheme="majorHAnsi" w:cstheme="majorBidi"/>
-                        <w:caps/>
-                      </w:rPr>
-                    </w:pPr>
-                    <w:r>
-                      <w:rPr>
-                        <w:rFonts w:asciiTheme="majorHAnsi" w:eastAsiaTheme="majorEastAsia" w:hAnsiTheme="majorHAnsi" w:cstheme="majorBidi"/>
-                        <w:caps/>
-                      </w:rPr>
-                      <w:t>Team Rocket</w:t>
-                    </w:r>
-                  </w:p>
-                </w:tc>
-              </w:sdtContent>
-            </w:sdt>
+            <w:tc>
+              <w:tcPr>
+                <w:tcW w:w="5000" w:type="pct"/>
+              </w:tcPr>
+              <w:p>
+                <w:pPr>
+                  <w:pStyle w:val="NoSpacing"/>
+                  <w:jc w:val="center"/>
+                  <w:rPr>
+                    <w:rFonts w:asciiTheme="majorHAnsi" w:eastAsiaTheme="majorEastAsia" w:hAnsiTheme="majorHAnsi" w:cstheme="majorBidi"/>
+                    <w:caps/>
+                  </w:rPr>
+                </w:pPr>
+              </w:p>
+            </w:tc>
           </w:tr>
           <w:tr>
             <w:trPr>
@@ -206,47 +182,21 @@
               <w:trHeight w:val="360"/>
               <w:jc w:val="center"/>
             </w:trPr>
-            <w:sdt>
-              <w:sdtPr>
-                <w:rPr>
-                  <w:b/>
-                  <w:bCs/>
-                </w:rPr>
-                <w:alias w:val="Author"/>
-                <w:id w:val="15524260"/>
-                <w:placeholder>
-                  <w:docPart w:val="A8FB4CFD6FBA41B2823D6481DFC0BCFC"/>
-                </w:placeholder>
-                <w:dataBinding w:prefixMappings="xmlns:ns0='http://schemas.openxmlformats.org/package/2006/metadata/core-properties' xmlns:ns1='http://purl.org/dc/elements/1.1/'" w:xpath="/ns0:coreProperties[1]/ns1:creator[1]" w:storeItemID="{6C3C8BC8-F283-45AE-878A-BAB7291924A1}"/>
-                <w:text/>
-              </w:sdtPr>
-              <w:sdtContent>
-                <w:tc>
-                  <w:tcPr>
-                    <w:tcW w:w="5000" w:type="pct"/>
-                    <w:vAlign w:val="center"/>
-                  </w:tcPr>
-                  <w:p>
-                    <w:pPr>
-                      <w:pStyle w:val="NoSpacing"/>
-                      <w:jc w:val="center"/>
-                      <w:rPr>
-                        <w:b/>
-                        <w:bCs/>
-                      </w:rPr>
-                    </w:pPr>
-                    <w:r>
-                      <w:rPr>
-                        <w:b/>
-                        <w:bCs/>
-                        <w:lang w:val="nb-NO"/>
-                      </w:rPr>
-                      <w:t>Kandidatnumre</w:t>
-                    </w:r>
-                  </w:p>
-                </w:tc>
-              </w:sdtContent>
-            </w:sdt>
+            <w:tc>
+              <w:tcPr>
+                <w:tcW w:w="5000" w:type="pct"/>
+                <w:vAlign w:val="center"/>
+              </w:tcPr>
+              <w:p>
+                <w:pPr>
+                  <w:pStyle w:val="NoSpacing"/>
+                  <w:rPr>
+                    <w:b/>
+                    <w:bCs/>
+                  </w:rPr>
+                </w:pPr>
+              </w:p>
+            </w:tc>
           </w:tr>
           <w:tr>
             <w:trPr>
@@ -312,33 +262,16 @@
             <w:gridCol w:w="9576"/>
           </w:tblGrid>
           <w:tr>
-            <w:sdt>
-              <w:sdtPr>
-                <w:alias w:val="Abstract"/>
-                <w:id w:val="8276291"/>
-                <w:placeholder>
-                  <w:docPart w:val="03FADE8495C5445AA0C98E2C62DA6BBC"/>
-                </w:placeholder>
-                <w:showingPlcHdr/>
-                <w:dataBinding w:prefixMappings="xmlns:ns0='http://schemas.microsoft.com/office/2006/coverPageProps'" w:xpath="/ns0:CoverPageProperties[1]/ns0:Abstract[1]" w:storeItemID="{55AF091B-3C7A-41E3-B477-F2FDAA23CFDA}"/>
-                <w:text/>
-              </w:sdtPr>
-              <w:sdtContent>
-                <w:tc>
-                  <w:tcPr>
-                    <w:tcW w:w="5000" w:type="pct"/>
-                  </w:tcPr>
-                  <w:p>
-                    <w:pPr>
-                      <w:pStyle w:val="NoSpacing"/>
-                    </w:pPr>
-                    <w:r>
-                      <w:t>[Type the abstract of the document here. The abstract is typically a short summary of the contents of the document. Type the abstract of the document here. The abstract is typically a short summary of the contents of the document.]</w:t>
-                    </w:r>
-                  </w:p>
-                </w:tc>
-              </w:sdtContent>
-            </w:sdt>
+            <w:tc>
+              <w:tcPr>
+                <w:tcW w:w="5000" w:type="pct"/>
+              </w:tcPr>
+              <w:p>
+                <w:pPr>
+                  <w:pStyle w:val="NoSpacing"/>
+                </w:pPr>
+              </w:p>
+            </w:tc>
           </w:tr>
         </w:tbl>
         <w:p/>
@@ -2427,36 +2360,6 @@
   <w:docParts>
     <w:docPart>
       <w:docPartPr>
-        <w:name w:val="437EFBCDF9014611B707569571818B7E"/>
-        <w:category>
-          <w:name w:val="General"/>
-          <w:gallery w:val="placeholder"/>
-        </w:category>
-        <w:types>
-          <w:type w:val="bbPlcHdr"/>
-        </w:types>
-        <w:behaviors>
-          <w:behavior w:val="content"/>
-        </w:behaviors>
-        <w:guid w:val="{76C1D151-13D9-4CAE-9303-ACD0C7FF4434}"/>
-      </w:docPartPr>
-      <w:docPartBody>
-        <w:p>
-          <w:pPr>
-            <w:pStyle w:val="437EFBCDF9014611B707569571818B7E"/>
-          </w:pPr>
-          <w:r>
-            <w:rPr>
-              <w:rFonts w:asciiTheme="majorHAnsi" w:eastAsiaTheme="majorEastAsia" w:hAnsiTheme="majorHAnsi" w:cstheme="majorBidi"/>
-              <w:caps/>
-            </w:rPr>
-            <w:t>[Type the company name]</w:t>
-          </w:r>
-        </w:p>
-      </w:docPartBody>
-    </w:docPart>
-    <w:docPart>
-      <w:docPartPr>
         <w:name w:val="87AD928CBA03499C9537C2DEE5388C27"/>
         <w:category>
           <w:name w:val="General"/>
@@ -2513,36 +2416,6 @@
               <w:szCs w:val="44"/>
             </w:rPr>
             <w:t>[Type the document subtitle]</w:t>
-          </w:r>
-        </w:p>
-      </w:docPartBody>
-    </w:docPart>
-    <w:docPart>
-      <w:docPartPr>
-        <w:name w:val="A8FB4CFD6FBA41B2823D6481DFC0BCFC"/>
-        <w:category>
-          <w:name w:val="General"/>
-          <w:gallery w:val="placeholder"/>
-        </w:category>
-        <w:types>
-          <w:type w:val="bbPlcHdr"/>
-        </w:types>
-        <w:behaviors>
-          <w:behavior w:val="content"/>
-        </w:behaviors>
-        <w:guid w:val="{AEEBAFA9-1D6F-4C96-816F-7256DBC17030}"/>
-      </w:docPartPr>
-      <w:docPartBody>
-        <w:p>
-          <w:pPr>
-            <w:pStyle w:val="A8FB4CFD6FBA41B2823D6481DFC0BCFC"/>
-          </w:pPr>
-          <w:r>
-            <w:rPr>
-              <w:b/>
-              <w:bCs/>
-            </w:rPr>
-            <w:t>[Type the author name]</w:t>
           </w:r>
         </w:p>
       </w:docPartBody>
@@ -2608,8 +2481,9 @@
     <w:panose1 w:val="020B0604030504040204"/>
     <w:charset w:val="00"/>
     <w:family w:val="swiss"/>
+    <w:notTrueType/>
     <w:pitch w:val="variable"/>
-    <w:sig w:usb0="61002A87" w:usb1="80000000" w:usb2="00000008" w:usb3="00000000" w:csb0="000101FF" w:csb1="00000000"/>
+    <w:sig w:usb0="00000003" w:usb1="00000000" w:usb2="00000000" w:usb3="00000000" w:csb0="00000001" w:csb1="00000000"/>
   </w:font>
 </w:fonts>
 </file>
@@ -2624,6 +2498,7 @@
   </w:compat>
   <w:rsids>
     <w:rsidRoot w:val="00797E72"/>
+    <w:rsid w:val="00430C32"/>
     <w:rsid w:val="00797E72"/>
     <w:rsid w:val="009019E5"/>
   </w:rsids>
@@ -2806,6 +2681,7 @@
   <w:style w:type="paragraph" w:default="1" w:styleId="Normal">
     <w:name w:val="Normal"/>
     <w:qFormat/>
+    <w:rsid w:val="00430C32"/>
   </w:style>
   <w:style w:type="character" w:default="1" w:styleId="DefaultParagraphFont">
     <w:name w:val="Default Paragraph Font"/>
@@ -3175,7 +3051,7 @@
 </file>
 
 <file path=customXml/itemProps2.xml><?xml version="1.0" encoding="utf-8"?>
-<ds:datastoreItem xmlns:ds="http://schemas.openxmlformats.org/officeDocument/2006/customXml" ds:itemID="{834E08EF-BC79-4D27-911F-6FEF49950D2C}">
+<ds:datastoreItem xmlns:ds="http://schemas.openxmlformats.org/officeDocument/2006/customXml" ds:itemID="{EB0D1C44-2B62-40A6-90F2-968C31C0C3D7}">
   <ds:schemaRefs>
     <ds:schemaRef ds:uri="http://schemas.openxmlformats.org/officeDocument/2006/bibliography"/>
   </ds:schemaRefs>

</xml_diff>